<commit_message>
Update UI and migration for course features
Improved curso_generado.html with modern styling and a back button, updated dashboard labels from 'Cursos' to 'Ofertas', and modified migration to allow blank/null signatures for usuarios. Added a new course document and updated an existing one.
</commit_message>
<xml_diff>
--- a/curso/templates/docs/1/curso_1.docx
+++ b/curso/templates/docs/1/curso_1.docx
@@ -970,7 +970,7 @@
                 <w:sz w:val="16"/>
                 <w:szCs w:val="16"/>
               </w:rPr>
-              <w:t xml:space="preserve">123</w:t>
+              <w:t xml:space="preserve">1000015</w:t>
             </w:r>
           </w:p>
         </w:tc>
@@ -1129,7 +1129,7 @@
                 <w:sz w:val="16"/>
                 <w:szCs w:val="16"/>
               </w:rPr>
-              <w:t xml:space="preserve">sistemas</w:t>
+              <w:t xml:space="preserve">BASICO EN CONSTRUCCION DE PAVIMENTO ARTICULADO</w:t>
             </w:r>
           </w:p>
         </w:tc>
@@ -1302,7 +1302,7 @@
                 <w:sz w:val="16"/>
                 <w:szCs w:val="16"/>
               </w:rPr>
-              <w:t xml:space="preserve">1</w:t>
+              <w:t xml:space="preserve">01</w:t>
             </w:r>
           </w:p>
         </w:tc>
@@ -1483,7 +1483,7 @@
                 <w:sz w:val="16"/>
                 <w:szCs w:val="16"/>
               </w:rPr>
-              <w:t xml:space="preserve">40</w:t>
+              <w:t xml:space="preserve">120</w:t>
             </w:r>
           </w:p>
         </w:tc>
@@ -1648,7 +1648,7 @@
                 <w:sz w:val="16"/>
                 <w:szCs w:val="16"/>
               </w:rPr>
-              <w:t xml:space="preserve">2025-09-14</w:t>
+              <w:t xml:space="preserve">2025-09-19</w:t>
             </w:r>
           </w:p>
         </w:tc>
@@ -1877,7 +1877,7 @@
                 <w:sz w:val="16"/>
                 <w:szCs w:val="16"/>
               </w:rPr>
-              <w:t xml:space="preserve">2025-09-11</w:t>
+              <w:t xml:space="preserve">2025-09-27</w:t>
             </w:r>
           </w:p>
         </w:tc>
@@ -2596,7 +2596,7 @@
                 <w:sz w:val="16"/>
                 <w:szCs w:val="16"/>
               </w:rPr>
-              <w:t xml:space="preserve">Córdoba</w:t>
+              <w:t xml:space="preserve">Cauca</w:t>
             </w:r>
           </w:p>
         </w:tc>
@@ -2843,7 +2843,7 @@
                 <w:sz w:val="16"/>
                 <w:szCs w:val="16"/>
               </w:rPr>
-              <w:t xml:space="preserve">Momil</w:t>
+              <w:t xml:space="preserve">Popayán</w:t>
             </w:r>
           </w:p>
         </w:tc>
@@ -3147,7 +3147,7 @@
                 <w:sz w:val="16"/>
                 <w:szCs w:val="16"/>
               </w:rPr>
-              <w:t xml:space="preserve">tics1</w:t>
+              <w:t xml:space="preserve">123qwe</w:t>
             </w:r>
           </w:p>
         </w:tc>
@@ -3356,7 +3356,7 @@
                 <w:sz w:val="16"/>
                 <w:szCs w:val="16"/>
               </w:rPr>
-              <w:t xml:space="preserve">Gilber Martinez</w:t>
+              <w:t xml:space="preserve">Instructor Sena</w:t>
             </w:r>
           </w:p>
         </w:tc>
@@ -3391,7 +3391,7 @@
                 <w:sz w:val="16"/>
                 <w:szCs w:val="16"/>
               </w:rPr>
-              <w:t xml:space="preserve">CC #</w:t>
+              <w:t xml:space="preserve">SIN DOCUMENTO #</w:t>
             </w:r>
           </w:p>
         </w:tc>
@@ -3426,7 +3426,7 @@
                 <w:sz w:val="16"/>
                 <w:szCs w:val="16"/>
               </w:rPr>
-              <w:t xml:space="preserve">1234</w:t>
+              <w:t xml:space="preserve">123456</w:t>
             </w:r>
           </w:p>
         </w:tc>
@@ -3605,7 +3605,7 @@
                 <w:sz w:val="16"/>
                 <w:szCs w:val="16"/>
               </w:rPr>
-              <w:t xml:space="preserve">1@gmail.com</w:t>
+              <w:t xml:space="preserve">instructor@gmail.com</w:t>
             </w:r>
           </w:p>
         </w:tc>
@@ -8369,16 +8369,6 @@
               </w:rPr>
               <w:t xml:space="preserve"/>
             </w:r>
-            <w:proofErr w:type="gramStart"/>
-            <w:r>
-              <w:rPr>
-                <w:rFonts w:ascii="Arial" w:hAnsi="Arial" w:cs="Arial"/>
-                <w:bCs/>
-                <w:sz w:val="16"/>
-                <w:szCs w:val="16"/>
-              </w:rPr>
-              <w:t xml:space="preserve">X</w:t>
-            </w:r>
           </w:p>
         </w:tc>
         <w:tc>
@@ -8619,6 +8609,16 @@
               </w:rPr>
               <w:t xml:space="preserve"/>
             </w:r>
+            <w:proofErr w:type="gramStart"/>
+            <w:r>
+              <w:rPr>
+                <w:rFonts w:ascii="Arial" w:hAnsi="Arial" w:cs="Arial"/>
+                <w:bCs/>
+                <w:sz w:val="16"/>
+                <w:szCs w:val="16"/>
+              </w:rPr>
+              <w:t xml:space="preserve">X</w:t>
+            </w:r>
           </w:p>
         </w:tc>
         <w:tc>
@@ -8696,16 +8696,6 @@
               </w:rPr>
               <w:t xml:space="preserve"/>
             </w:r>
-            <w:proofErr w:type="gramStart"/>
-            <w:r>
-              <w:rPr>
-                <w:rFonts w:ascii="Arial" w:hAnsi="Arial" w:cs="Arial"/>
-                <w:bCs/>
-                <w:sz w:val="16"/>
-                <w:szCs w:val="16"/>
-              </w:rPr>
-              <w:t xml:space="preserve">X</w:t>
-            </w:r>
           </w:p>
         </w:tc>
         <w:tc>
@@ -8783,6 +8773,16 @@
                 <w:szCs w:val="16"/>
               </w:rPr>
               <w:t xml:space="preserve"/>
+            </w:r>
+            <w:proofErr w:type="gramStart"/>
+            <w:r>
+              <w:rPr>
+                <w:rFonts w:ascii="Arial" w:hAnsi="Arial" w:cs="Arial"/>
+                <w:bCs/>
+                <w:sz w:val="16"/>
+                <w:szCs w:val="16"/>
+              </w:rPr>
+              <w:t xml:space="preserve">X</w:t>
             </w:r>
           </w:p>
         </w:tc>
@@ -9169,7 +9169,7 @@
                 <w:sz w:val="16"/>
                 <w:szCs w:val="16"/>
               </w:rPr>
-              <w:t xml:space="preserve">7:00 15:00</w:t>
+              <w:t xml:space="preserve">12 a 8</w:t>
             </w:r>
             <w:r>
               <w:rPr>
@@ -9477,7 +9477,7 @@
                 <w:sz w:val="16"/>
                 <w:szCs w:val="16"/>
               </w:rPr>
-              <w:t xml:space="preserve">14</w:t>
+              <w:t xml:space="preserve">12</w:t>
             </w:r>
           </w:p>
         </w:tc>
@@ -9711,7 +9711,7 @@
                 <w:sz w:val="16"/>
                 <w:szCs w:val="16"/>
               </w:rPr>
-              <w:t xml:space="preserve"/>
+              <w:t xml:space="preserve">14</w:t>
             </w:r>
           </w:p>
         </w:tc>
@@ -10343,7 +10343,7 @@
           <w:sz w:val="24"/>
           <w:szCs w:val="24"/>
         </w:rPr>
-        <w:t xml:space="preserve">Gilber Martinez </w:t>
+        <w:t xml:space="preserve">Instructor Sena </w:t>
       </w:r>
       <w:r>
         <w:rPr>
@@ -10407,7 +10407,7 @@
           <w:sz w:val="24"/>
           <w:szCs w:val="24"/>
         </w:rPr>
-        <w:t xml:space="preserve">Gilber</w:t>
+        <w:t xml:space="preserve">asd</w:t>
       </w:r>
     </w:p>
     <w:p>

</xml_diff>

<commit_message>
Refactor aspirantes handling and update templates
Removed unused 'aspirantes' CharField from Curso model and related migration. Updated templates to display aspirant counts using related objects instead of static values. Added new document and image files for course documentation.
</commit_message>
<xml_diff>
--- a/curso/templates/docs/1/curso_1.docx
+++ b/curso/templates/docs/1/curso_1.docx
@@ -970,7 +970,7 @@
                 <w:sz w:val="16"/>
                 <w:szCs w:val="16"/>
               </w:rPr>
-              <w:t xml:space="preserve">12</w:t>
+              <w:t xml:space="preserve">123</w:t>
             </w:r>
           </w:p>
         </w:tc>
@@ -1129,7 +1129,7 @@
                 <w:sz w:val="16"/>
                 <w:szCs w:val="16"/>
               </w:rPr>
-              <w:t xml:space="preserve">sistemas</w:t>
+              <w:t xml:space="preserve">ANALISIS Y DESARROLLO DE SOFTWARE</w:t>
             </w:r>
           </w:p>
         </w:tc>
@@ -1302,7 +1302,7 @@
                 <w:sz w:val="16"/>
                 <w:szCs w:val="16"/>
               </w:rPr>
-              <w:t xml:space="preserve">1</w:t>
+              <w:t xml:space="preserve">01</w:t>
             </w:r>
           </w:p>
         </w:tc>
@@ -1483,7 +1483,7 @@
                 <w:sz w:val="16"/>
                 <w:szCs w:val="16"/>
               </w:rPr>
-              <w:t xml:space="preserve">40</w:t>
+              <w:t xml:space="preserve">60</w:t>
             </w:r>
           </w:p>
         </w:tc>
@@ -1648,7 +1648,7 @@
                 <w:sz w:val="16"/>
                 <w:szCs w:val="16"/>
               </w:rPr>
-              <w:t xml:space="preserve">2025-09-22</w:t>
+              <w:t xml:space="preserve">2025-09-19</w:t>
             </w:r>
           </w:p>
         </w:tc>
@@ -1877,7 +1877,7 @@
                 <w:sz w:val="16"/>
                 <w:szCs w:val="16"/>
               </w:rPr>
-              <w:t xml:space="preserve">2025-09-30</w:t>
+              <w:t xml:space="preserve">2025-10-11</w:t>
             </w:r>
           </w:p>
         </w:tc>
@@ -2596,7 +2596,7 @@
                 <w:sz w:val="16"/>
                 <w:szCs w:val="16"/>
               </w:rPr>
-              <w:t xml:space="preserve">Caldas</w:t>
+              <w:t xml:space="preserve">Cauca</w:t>
             </w:r>
           </w:p>
         </w:tc>
@@ -2843,7 +2843,7 @@
                 <w:sz w:val="16"/>
                 <w:szCs w:val="16"/>
               </w:rPr>
-              <w:t xml:space="preserve">La Dorada</w:t>
+              <w:t xml:space="preserve">El Tambo</w:t>
             </w:r>
           </w:p>
         </w:tc>
@@ -3147,7 +3147,7 @@
                 <w:sz w:val="16"/>
                 <w:szCs w:val="16"/>
               </w:rPr>
-              <w:t xml:space="preserve">tics1</w:t>
+              <w:t xml:space="preserve">123qwe</w:t>
             </w:r>
           </w:p>
         </w:tc>
@@ -3356,7 +3356,7 @@
                 <w:sz w:val="16"/>
                 <w:szCs w:val="16"/>
               </w:rPr>
-              <w:t xml:space="preserve">GIlber Martinez</w:t>
+              <w:t xml:space="preserve">Instructor Sena</w:t>
             </w:r>
           </w:p>
         </w:tc>
@@ -3391,7 +3391,7 @@
                 <w:sz w:val="16"/>
                 <w:szCs w:val="16"/>
               </w:rPr>
-              <w:t xml:space="preserve">SIN DOCUMENTO #</w:t>
+              <w:t xml:space="preserve">CC #</w:t>
             </w:r>
           </w:p>
         </w:tc>
@@ -3426,7 +3426,7 @@
                 <w:sz w:val="16"/>
                 <w:szCs w:val="16"/>
               </w:rPr>
-              <w:t xml:space="preserve">j6mF77U0</w:t>
+              <w:t xml:space="preserve">12345678</w:t>
             </w:r>
           </w:p>
         </w:tc>
@@ -3605,7 +3605,7 @@
                 <w:sz w:val="16"/>
                 <w:szCs w:val="16"/>
               </w:rPr>
-              <w:t xml:space="preserve">1@gmail.com</w:t>
+              <w:t xml:space="preserve">instructor@gmail.com</w:t>
             </w:r>
           </w:p>
         </w:tc>
@@ -8369,16 +8369,6 @@
               </w:rPr>
               <w:t xml:space="preserve"/>
             </w:r>
-            <w:proofErr w:type="gramStart"/>
-            <w:r>
-              <w:rPr>
-                <w:rFonts w:ascii="Arial" w:hAnsi="Arial" w:cs="Arial"/>
-                <w:bCs/>
-                <w:sz w:val="16"/>
-                <w:szCs w:val="16"/>
-              </w:rPr>
-              <w:t xml:space="preserve">X</w:t>
-            </w:r>
           </w:p>
         </w:tc>
         <w:tc>
@@ -8543,16 +8533,6 @@
               </w:rPr>
               <w:t xml:space="preserve"/>
             </w:r>
-            <w:proofErr w:type="gramStart"/>
-            <w:r>
-              <w:rPr>
-                <w:rFonts w:ascii="Arial" w:hAnsi="Arial" w:cs="Arial"/>
-                <w:bCs/>
-                <w:sz w:val="16"/>
-                <w:szCs w:val="16"/>
-              </w:rPr>
-              <w:t xml:space="preserve">X</w:t>
-            </w:r>
           </w:p>
         </w:tc>
         <w:tc>
@@ -8793,6 +8773,16 @@
                 <w:szCs w:val="16"/>
               </w:rPr>
               <w:t xml:space="preserve"/>
+            </w:r>
+            <w:proofErr w:type="gramStart"/>
+            <w:r>
+              <w:rPr>
+                <w:rFonts w:ascii="Arial" w:hAnsi="Arial" w:cs="Arial"/>
+                <w:bCs/>
+                <w:sz w:val="16"/>
+                <w:szCs w:val="16"/>
+              </w:rPr>
+              <w:t xml:space="preserve">X</w:t>
             </w:r>
           </w:p>
         </w:tc>
@@ -9179,7 +9169,7 @@
                 <w:sz w:val="16"/>
                 <w:szCs w:val="16"/>
               </w:rPr>
-              <w:t xml:space="preserve">7:00 15:00</w:t>
+              <w:t xml:space="preserve">8 a 12</w:t>
             </w:r>
             <w:r>
               <w:rPr>
@@ -9487,7 +9477,7 @@
                 <w:sz w:val="16"/>
                 <w:szCs w:val="16"/>
               </w:rPr>
-              <w:t xml:space="preserve">14 15 16 17</w:t>
+              <w:t xml:space="preserve">12</w:t>
             </w:r>
           </w:p>
         </w:tc>
@@ -9721,7 +9711,7 @@
                 <w:sz w:val="16"/>
                 <w:szCs w:val="16"/>
               </w:rPr>
-              <w:t xml:space="preserve">1</w:t>
+              <w:t xml:space="preserve">12</w:t>
             </w:r>
           </w:p>
         </w:tc>
@@ -10353,7 +10343,7 @@
           <w:sz w:val="24"/>
           <w:szCs w:val="24"/>
         </w:rPr>
-        <w:t xml:space="preserve">GIlber Martinez </w:t>
+        <w:t xml:space="preserve">Instructor Sena </w:t>
       </w:r>
       <w:r>
         <w:rPr>
@@ -10417,7 +10407,7 @@
           <w:sz w:val="24"/>
           <w:szCs w:val="24"/>
         </w:rPr>
-        <w:t xml:space="preserve">sena</w:t>
+        <w:t xml:space="preserve">123</w:t>
       </w:r>
     </w:p>
     <w:p>

</xml_diff>

<commit_message>
Revert "Merge branch 'fer'"
This reverts commit 2ae21c268949418f30fd6d2894b791b533107e59, reversing
changes made to 035ba3ff51dd6eb8f570d28853372092854247d3.
</commit_message>
<xml_diff>
--- a/curso/templates/docs/1/curso_1.docx
+++ b/curso/templates/docs/1/curso_1.docx
@@ -970,7 +970,7 @@
                 <w:sz w:val="16"/>
                 <w:szCs w:val="16"/>
               </w:rPr>
-              <w:t xml:space="preserve">123</w:t>
+              <w:t xml:space="preserve">12</w:t>
             </w:r>
           </w:p>
         </w:tc>
@@ -1129,7 +1129,7 @@
                 <w:sz w:val="16"/>
                 <w:szCs w:val="16"/>
               </w:rPr>
-              <w:t xml:space="preserve">ANALISIS Y DESARROLLO DE SOFTWARE</w:t>
+              <w:t xml:space="preserve">sistemas</w:t>
             </w:r>
           </w:p>
         </w:tc>
@@ -1302,7 +1302,7 @@
                 <w:sz w:val="16"/>
                 <w:szCs w:val="16"/>
               </w:rPr>
-              <w:t xml:space="preserve">01</w:t>
+              <w:t xml:space="preserve">1</w:t>
             </w:r>
           </w:p>
         </w:tc>
@@ -1483,7 +1483,7 @@
                 <w:sz w:val="16"/>
                 <w:szCs w:val="16"/>
               </w:rPr>
-              <w:t xml:space="preserve">60</w:t>
+              <w:t xml:space="preserve">40</w:t>
             </w:r>
           </w:p>
         </w:tc>
@@ -1648,7 +1648,7 @@
                 <w:sz w:val="16"/>
                 <w:szCs w:val="16"/>
               </w:rPr>
-              <w:t xml:space="preserve">2025-09-19</w:t>
+              <w:t xml:space="preserve">2025-09-22</w:t>
             </w:r>
           </w:p>
         </w:tc>
@@ -1877,7 +1877,7 @@
                 <w:sz w:val="16"/>
                 <w:szCs w:val="16"/>
               </w:rPr>
-              <w:t xml:space="preserve">2025-10-11</w:t>
+              <w:t xml:space="preserve">2025-09-30</w:t>
             </w:r>
           </w:p>
         </w:tc>
@@ -2596,7 +2596,7 @@
                 <w:sz w:val="16"/>
                 <w:szCs w:val="16"/>
               </w:rPr>
-              <w:t xml:space="preserve">Cauca</w:t>
+              <w:t xml:space="preserve">Caldas</w:t>
             </w:r>
           </w:p>
         </w:tc>
@@ -2843,7 +2843,7 @@
                 <w:sz w:val="16"/>
                 <w:szCs w:val="16"/>
               </w:rPr>
-              <w:t xml:space="preserve">El Tambo</w:t>
+              <w:t xml:space="preserve">La Dorada</w:t>
             </w:r>
           </w:p>
         </w:tc>
@@ -3147,7 +3147,7 @@
                 <w:sz w:val="16"/>
                 <w:szCs w:val="16"/>
               </w:rPr>
-              <w:t xml:space="preserve">123qwe</w:t>
+              <w:t xml:space="preserve">tics1</w:t>
             </w:r>
           </w:p>
         </w:tc>
@@ -3356,7 +3356,7 @@
                 <w:sz w:val="16"/>
                 <w:szCs w:val="16"/>
               </w:rPr>
-              <w:t xml:space="preserve">Instructor Sena</w:t>
+              <w:t xml:space="preserve">GIlber Martinez</w:t>
             </w:r>
           </w:p>
         </w:tc>
@@ -3391,7 +3391,7 @@
                 <w:sz w:val="16"/>
                 <w:szCs w:val="16"/>
               </w:rPr>
-              <w:t xml:space="preserve">CC #</w:t>
+              <w:t xml:space="preserve">SIN DOCUMENTO #</w:t>
             </w:r>
           </w:p>
         </w:tc>
@@ -3426,7 +3426,7 @@
                 <w:sz w:val="16"/>
                 <w:szCs w:val="16"/>
               </w:rPr>
-              <w:t xml:space="preserve">12345678</w:t>
+              <w:t xml:space="preserve">j6mF77U0</w:t>
             </w:r>
           </w:p>
         </w:tc>
@@ -3605,7 +3605,7 @@
                 <w:sz w:val="16"/>
                 <w:szCs w:val="16"/>
               </w:rPr>
-              <w:t xml:space="preserve">instructor@gmail.com</w:t>
+              <w:t xml:space="preserve">1@gmail.com</w:t>
             </w:r>
           </w:p>
         </w:tc>
@@ -8369,6 +8369,16 @@
               </w:rPr>
               <w:t xml:space="preserve"/>
             </w:r>
+            <w:proofErr w:type="gramStart"/>
+            <w:r>
+              <w:rPr>
+                <w:rFonts w:ascii="Arial" w:hAnsi="Arial" w:cs="Arial"/>
+                <w:bCs/>
+                <w:sz w:val="16"/>
+                <w:szCs w:val="16"/>
+              </w:rPr>
+              <w:t xml:space="preserve">X</w:t>
+            </w:r>
           </w:p>
         </w:tc>
         <w:tc>
@@ -8533,6 +8543,16 @@
               </w:rPr>
               <w:t xml:space="preserve"/>
             </w:r>
+            <w:proofErr w:type="gramStart"/>
+            <w:r>
+              <w:rPr>
+                <w:rFonts w:ascii="Arial" w:hAnsi="Arial" w:cs="Arial"/>
+                <w:bCs/>
+                <w:sz w:val="16"/>
+                <w:szCs w:val="16"/>
+              </w:rPr>
+              <w:t xml:space="preserve">X</w:t>
+            </w:r>
           </w:p>
         </w:tc>
         <w:tc>
@@ -8773,16 +8793,6 @@
                 <w:szCs w:val="16"/>
               </w:rPr>
               <w:t xml:space="preserve"/>
-            </w:r>
-            <w:proofErr w:type="gramStart"/>
-            <w:r>
-              <w:rPr>
-                <w:rFonts w:ascii="Arial" w:hAnsi="Arial" w:cs="Arial"/>
-                <w:bCs/>
-                <w:sz w:val="16"/>
-                <w:szCs w:val="16"/>
-              </w:rPr>
-              <w:t xml:space="preserve">X</w:t>
             </w:r>
           </w:p>
         </w:tc>
@@ -9169,7 +9179,7 @@
                 <w:sz w:val="16"/>
                 <w:szCs w:val="16"/>
               </w:rPr>
-              <w:t xml:space="preserve">8 a 12</w:t>
+              <w:t xml:space="preserve">7:00 15:00</w:t>
             </w:r>
             <w:r>
               <w:rPr>
@@ -9477,7 +9487,7 @@
                 <w:sz w:val="16"/>
                 <w:szCs w:val="16"/>
               </w:rPr>
-              <w:t xml:space="preserve">12</w:t>
+              <w:t xml:space="preserve">14 15 16 17</w:t>
             </w:r>
           </w:p>
         </w:tc>
@@ -9711,7 +9721,7 @@
                 <w:sz w:val="16"/>
                 <w:szCs w:val="16"/>
               </w:rPr>
-              <w:t xml:space="preserve">12</w:t>
+              <w:t xml:space="preserve">1</w:t>
             </w:r>
           </w:p>
         </w:tc>
@@ -10343,7 +10353,7 @@
           <w:sz w:val="24"/>
           <w:szCs w:val="24"/>
         </w:rPr>
-        <w:t xml:space="preserve">Instructor Sena </w:t>
+        <w:t xml:space="preserve">GIlber Martinez </w:t>
       </w:r>
       <w:r>
         <w:rPr>
@@ -10407,7 +10417,7 @@
           <w:sz w:val="24"/>
           <w:szCs w:val="24"/>
         </w:rPr>
-        <w:t xml:space="preserve">123</w:t>
+        <w:t xml:space="preserve">sena</w:t>
       </w:r>
     </w:p>
     <w:p>

</xml_diff>

<commit_message>
Add models for Area, Poblacion, and Aspirante
Introduces new models Area, Poblacion, and Aspirante to the initial migration, updates Programa to reference Area, and expands Curso and Usuario field lengths. Updates course search and reporting views to use new relationships and counts, refactors report generation to use the new Aspirante model, and adjusts templates and URLs for consistency. Adds multiple signature image files and a report template for course reporting.
</commit_message>
<xml_diff>
--- a/curso/templates/docs/1/curso_1.docx
+++ b/curso/templates/docs/1/curso_1.docx
@@ -970,7 +970,7 @@
                 <w:sz w:val="16"/>
                 <w:szCs w:val="16"/>
               </w:rPr>
-              <w:t xml:space="preserve">12</w:t>
+              <w:t xml:space="preserve">8220041</w:t>
             </w:r>
           </w:p>
         </w:tc>
@@ -1129,7 +1129,7 @@
                 <w:sz w:val="16"/>
                 <w:szCs w:val="16"/>
               </w:rPr>
-              <w:t xml:space="preserve">sistemas</w:t>
+              <w:t xml:space="preserve">TRIBOLOGIA Y LUBRICACION</w:t>
             </w:r>
           </w:p>
         </w:tc>
@@ -1302,7 +1302,7 @@
                 <w:sz w:val="16"/>
                 <w:szCs w:val="16"/>
               </w:rPr>
-              <w:t xml:space="preserve">1</w:t>
+              <w:t xml:space="preserve">08</w:t>
             </w:r>
           </w:p>
         </w:tc>
@@ -1648,7 +1648,7 @@
                 <w:sz w:val="16"/>
                 <w:szCs w:val="16"/>
               </w:rPr>
-              <w:t xml:space="preserve">2025-09-22</w:t>
+              <w:t xml:space="preserve">2025-09-01</w:t>
             </w:r>
           </w:p>
         </w:tc>
@@ -1877,7 +1877,7 @@
                 <w:sz w:val="16"/>
                 <w:szCs w:val="16"/>
               </w:rPr>
-              <w:t xml:space="preserve">2025-09-30</w:t>
+              <w:t xml:space="preserve">2025-10-30</w:t>
             </w:r>
           </w:p>
         </w:tc>
@@ -2596,7 +2596,7 @@
                 <w:sz w:val="16"/>
                 <w:szCs w:val="16"/>
               </w:rPr>
-              <w:t xml:space="preserve">Caldas</w:t>
+              <w:t xml:space="preserve">Cauca</w:t>
             </w:r>
           </w:p>
         </w:tc>
@@ -2843,7 +2843,7 @@
                 <w:sz w:val="16"/>
                 <w:szCs w:val="16"/>
               </w:rPr>
-              <w:t xml:space="preserve">La Dorada</w:t>
+              <w:t xml:space="preserve">Popayán</w:t>
             </w:r>
           </w:p>
         </w:tc>
@@ -3147,7 +3147,7 @@
                 <w:sz w:val="16"/>
                 <w:szCs w:val="16"/>
               </w:rPr>
-              <w:t xml:space="preserve">tics1</w:t>
+              <w:t xml:space="preserve">asd123</w:t>
             </w:r>
           </w:p>
         </w:tc>
@@ -3356,7 +3356,7 @@
                 <w:sz w:val="16"/>
                 <w:szCs w:val="16"/>
               </w:rPr>
-              <w:t xml:space="preserve">GIlber Martinez</w:t>
+              <w:t xml:space="preserve">Instructor Sena</w:t>
             </w:r>
           </w:p>
         </w:tc>
@@ -3391,7 +3391,7 @@
                 <w:sz w:val="16"/>
                 <w:szCs w:val="16"/>
               </w:rPr>
-              <w:t xml:space="preserve">SIN DOCUMENTO #</w:t>
+              <w:t xml:space="preserve">CC #</w:t>
             </w:r>
           </w:p>
         </w:tc>
@@ -3426,7 +3426,7 @@
                 <w:sz w:val="16"/>
                 <w:szCs w:val="16"/>
               </w:rPr>
-              <w:t xml:space="preserve">j6mF77U0</w:t>
+              <w:t xml:space="preserve">234234234</w:t>
             </w:r>
           </w:p>
         </w:tc>
@@ -3605,7 +3605,7 @@
                 <w:sz w:val="16"/>
                 <w:szCs w:val="16"/>
               </w:rPr>
-              <w:t xml:space="preserve">1@gmail.com</w:t>
+              <w:t xml:space="preserve">instructor@gmail.com</w:t>
             </w:r>
           </w:p>
         </w:tc>
@@ -8455,16 +8455,6 @@
               </w:rPr>
               <w:t xml:space="preserve"/>
             </w:r>
-            <w:proofErr w:type="gramStart"/>
-            <w:r>
-              <w:rPr>
-                <w:rFonts w:ascii="Arial" w:hAnsi="Arial" w:cs="Arial"/>
-                <w:bCs/>
-                <w:sz w:val="16"/>
-                <w:szCs w:val="16"/>
-              </w:rPr>
-              <w:t xml:space="preserve">X</w:t>
-            </w:r>
           </w:p>
         </w:tc>
         <w:tc>
@@ -8629,16 +8619,6 @@
               </w:rPr>
               <w:t xml:space="preserve"/>
             </w:r>
-            <w:proofErr w:type="gramStart"/>
-            <w:r>
-              <w:rPr>
-                <w:rFonts w:ascii="Arial" w:hAnsi="Arial" w:cs="Arial"/>
-                <w:bCs/>
-                <w:sz w:val="16"/>
-                <w:szCs w:val="16"/>
-              </w:rPr>
-              <w:t xml:space="preserve">X</w:t>
-            </w:r>
           </w:p>
         </w:tc>
         <w:tc>
@@ -8715,6 +8695,16 @@
                 <w:szCs w:val="16"/>
               </w:rPr>
               <w:t xml:space="preserve"/>
+            </w:r>
+            <w:proofErr w:type="gramStart"/>
+            <w:r>
+              <w:rPr>
+                <w:rFonts w:ascii="Arial" w:hAnsi="Arial" w:cs="Arial"/>
+                <w:bCs/>
+                <w:sz w:val="16"/>
+                <w:szCs w:val="16"/>
+              </w:rPr>
+              <w:t xml:space="preserve">X</w:t>
             </w:r>
           </w:p>
         </w:tc>
@@ -9179,7 +9169,7 @@
                 <w:sz w:val="16"/>
                 <w:szCs w:val="16"/>
               </w:rPr>
-              <w:t xml:space="preserve">7:00 15:00</w:t>
+              <w:t xml:space="preserve">8 a 12</w:t>
             </w:r>
             <w:r>
               <w:rPr>
@@ -9487,7 +9477,7 @@
                 <w:sz w:val="16"/>
                 <w:szCs w:val="16"/>
               </w:rPr>
-              <w:t xml:space="preserve">14 15 16 17</w:t>
+              <w:t xml:space="preserve">12</w:t>
             </w:r>
           </w:p>
         </w:tc>
@@ -9721,7 +9711,7 @@
                 <w:sz w:val="16"/>
                 <w:szCs w:val="16"/>
               </w:rPr>
-              <w:t xml:space="preserve">1</w:t>
+              <w:t xml:space="preserve">22</w:t>
             </w:r>
           </w:p>
         </w:tc>
@@ -10353,7 +10343,7 @@
           <w:sz w:val="24"/>
           <w:szCs w:val="24"/>
         </w:rPr>
-        <w:t xml:space="preserve">GIlber Martinez </w:t>
+        <w:t xml:space="preserve">Instructor Sena </w:t>
       </w:r>
       <w:r>
         <w:rPr>
@@ -10417,7 +10407,7 @@
           <w:sz w:val="24"/>
           <w:szCs w:val="24"/>
         </w:rPr>
-        <w:t xml:space="preserve">sena</w:t>
+        <w:t xml:space="preserve">qwe</w:t>
       </w:r>
     </w:p>
     <w:p>

</xml_diff>

<commit_message>
Cambio no funcionaba por la base de datos
</commit_message>
<xml_diff>
--- a/curso/templates/docs/1/curso_1.docx
+++ b/curso/templates/docs/1/curso_1.docx
@@ -1,6 +1,6 @@
 
 <file path=word/document.xml><?xml version="1.0" encoding="utf-8"?>
-<w:document xmlns:wpc="http://schemas.microsoft.com/office/word/2010/wordprocessingCanvas" xmlns:cx="http://schemas.microsoft.com/office/drawing/2014/chartex" xmlns:cx1="http://schemas.microsoft.com/office/drawing/2015/9/8/chartex" xmlns:cx2="http://schemas.microsoft.com/office/drawing/2015/10/21/chartex" xmlns:cx3="http://schemas.microsoft.com/office/drawing/2016/5/9/chartex" xmlns:cx4="http://schemas.microsoft.com/office/drawing/2016/5/10/chartex" xmlns:cx5="http://schemas.microsoft.com/office/drawing/2016/5/11/chartex" xmlns:cx6="http://schemas.microsoft.com/office/drawing/2016/5/12/chartex" xmlns:cx7="http://schemas.microsoft.com/office/drawing/2016/5/13/chartex" xmlns:cx8="http://schemas.microsoft.com/office/drawing/2016/5/14/chartex" xmlns:mc="http://schemas.openxmlformats.org/markup-compatibility/2006" xmlns:aink="http://schemas.microsoft.com/office/drawing/2016/ink" xmlns:am3d="http://schemas.microsoft.com/office/drawing/2017/model3d" xmlns:o="urn:schemas-microsoft-com:office:office" xmlns:r="http://schemas.openxmlformats.org/officeDocument/2006/relationships" xmlns:m="http://schemas.openxmlformats.org/officeDocument/2006/math" xmlns:v="urn:schemas-microsoft-com:vml" xmlns:wp14="http://schemas.microsoft.com/office/word/2010/wordprocessingDrawing" xmlns:wp="http://schemas.openxmlformats.org/drawingml/2006/wordprocessingDrawing" xmlns:w10="urn:schemas-microsoft-com:office:word" xmlns:w="http://schemas.openxmlformats.org/wordprocessingml/2006/main" xmlns:w14="http://schemas.microsoft.com/office/word/2010/wordml" xmlns:w15="http://schemas.microsoft.com/office/word/2012/wordml" xmlns:w16cex="http://schemas.microsoft.com/office/word/2018/wordml/cex" xmlns:w16cid="http://schemas.microsoft.com/office/word/2016/wordml/cid" xmlns:w16="http://schemas.microsoft.com/office/word/2018/wordml" xmlns:w16sdtdh="http://schemas.microsoft.com/office/word/2020/wordml/sdtdatahash" xmlns:w16se="http://schemas.microsoft.com/office/word/2015/wordml/symex" xmlns:wpg="http://schemas.microsoft.com/office/word/2010/wordprocessingGroup" xmlns:wpi="http://schemas.microsoft.com/office/word/2010/wordprocessingInk" xmlns:wne="http://schemas.microsoft.com/office/word/2006/wordml" xmlns:wps="http://schemas.microsoft.com/office/word/2010/wordprocessingShape" mc:Ignorable="w14 w15 w16se w16cid w16 w16cex w16sdtdh wp14">
+<w:document xmlns:wpc="http://schemas.microsoft.com/office/word/2010/wordprocessingCanvas" xmlns:cx="http://schemas.microsoft.com/office/drawing/2014/chartex" xmlns:mc="http://schemas.openxmlformats.org/markup-compatibility/2006" xmlns:o="urn:schemas-microsoft-com:office:office" xmlns:r="http://schemas.openxmlformats.org/officeDocument/2006/relationships" xmlns:m="http://schemas.openxmlformats.org/officeDocument/2006/math" xmlns:v="urn:schemas-microsoft-com:vml" xmlns:wp14="http://schemas.microsoft.com/office/word/2010/wordprocessingDrawing" xmlns:wp="http://schemas.openxmlformats.org/drawingml/2006/wordprocessingDrawing" xmlns:w10="urn:schemas-microsoft-com:office:word" xmlns:w="http://schemas.openxmlformats.org/wordprocessingml/2006/main" xmlns:w14="http://schemas.microsoft.com/office/word/2010/wordml" xmlns:w15="http://schemas.microsoft.com/office/word/2012/wordml" xmlns:w16se="http://schemas.microsoft.com/office/word/2015/wordml/symex" xmlns:wpg="http://schemas.microsoft.com/office/word/2010/wordprocessingGroup" xmlns:wpi="http://schemas.microsoft.com/office/word/2010/wordprocessingInk" xmlns:wne="http://schemas.microsoft.com/office/word/2006/wordml" xmlns:wps="http://schemas.microsoft.com/office/word/2010/wordprocessingShape" mc:Ignorable="w14 w15 w16se wp14">
   <w:body>
     <w:tbl>
       <w:tblPr>
@@ -53,6 +53,7 @@
             <w:r>
               <w:rPr>
                 <w:noProof/>
+                <w:lang w:val="en-US" w:eastAsia="en-US"/>
               </w:rPr>
               <w:drawing>
                 <wp:inline distT="0" distB="0" distL="0" distR="0" wp14:anchorId="579E615E" wp14:editId="16EB6E2B">
@@ -970,7 +971,7 @@
                 <w:sz w:val="16"/>
                 <w:szCs w:val="16"/>
               </w:rPr>
-              <w:t xml:space="preserve">12</w:t>
+              <w:t xml:space="preserve">123</w:t>
             </w:r>
           </w:p>
         </w:tc>
@@ -1129,7 +1130,7 @@
                 <w:sz w:val="16"/>
                 <w:szCs w:val="16"/>
               </w:rPr>
-              <w:t xml:space="preserve">Sistemas</w:t>
+              <w:t xml:space="preserve">sistemas</w:t>
             </w:r>
           </w:p>
         </w:tc>
@@ -1648,7 +1649,7 @@
                 <w:sz w:val="16"/>
                 <w:szCs w:val="16"/>
               </w:rPr>
-              <w:t xml:space="preserve">2025-09-17</w:t>
+              <w:t xml:space="preserve">2025-09-26</w:t>
             </w:r>
           </w:p>
         </w:tc>
@@ -1877,7 +1878,7 @@
                 <w:sz w:val="16"/>
                 <w:szCs w:val="16"/>
               </w:rPr>
-              <w:t xml:space="preserve">2025-09-18</w:t>
+              <w:t xml:space="preserve">2025-10-02</w:t>
             </w:r>
           </w:p>
         </w:tc>
@@ -2596,7 +2597,7 @@
                 <w:sz w:val="16"/>
                 <w:szCs w:val="16"/>
               </w:rPr>
-              <w:t xml:space="preserve">Cauca</w:t>
+              <w:t xml:space="preserve">Huila</w:t>
             </w:r>
           </w:p>
         </w:tc>
@@ -2843,7 +2844,7 @@
                 <w:sz w:val="16"/>
                 <w:szCs w:val="16"/>
               </w:rPr>
-              <w:t xml:space="preserve">Popayán</w:t>
+              <w:t xml:space="preserve">Hobo</w:t>
             </w:r>
           </w:p>
         </w:tc>
@@ -3147,7 +3148,7 @@
                 <w:sz w:val="16"/>
                 <w:szCs w:val="16"/>
               </w:rPr>
-              <w:t xml:space="preserve">Tics1</w:t>
+              <w:t xml:space="preserve">tics1</w:t>
             </w:r>
           </w:p>
         </w:tc>
@@ -3356,7 +3357,7 @@
                 <w:sz w:val="16"/>
                 <w:szCs w:val="16"/>
               </w:rPr>
-              <w:t xml:space="preserve"/>
+              <w:t xml:space="preserve">Alejo a</w:t>
             </w:r>
           </w:p>
         </w:tc>
@@ -3391,7 +3392,7 @@
                 <w:sz w:val="16"/>
                 <w:szCs w:val="16"/>
               </w:rPr>
-              <w:t xml:space="preserve">SIN DOCUMENTO #</w:t>
+              <w:t xml:space="preserve">CC #</w:t>
             </w:r>
           </w:p>
         </w:tc>
@@ -3426,7 +3427,7 @@
                 <w:sz w:val="16"/>
                 <w:szCs w:val="16"/>
               </w:rPr>
-              <w:t xml:space="preserve">LoY7EGIZ</w:t>
+              <w:t xml:space="preserve">9HRimlMZ</w:t>
             </w:r>
           </w:p>
         </w:tc>
@@ -3733,7 +3734,7 @@
                 <w:sz w:val="16"/>
                 <w:szCs w:val="16"/>
               </w:rPr>
-              <w:t xml:space="preserve">e</w:t>
+              <w:t>e</w:t>
             </w:r>
           </w:p>
         </w:tc>
@@ -4187,7 +4188,7 @@
                 <w:sz w:val="16"/>
                 <w:szCs w:val="16"/>
               </w:rPr>
-              <w:t xml:space="preserve">*</w:t>
+              <w:t>*</w:t>
             </w:r>
           </w:p>
         </w:tc>
@@ -4224,7 +4225,7 @@
                 <w:sz w:val="16"/>
                 <w:szCs w:val="16"/>
               </w:rPr>
-              <w:t xml:space="preserve"/>
+              <w:t xml:space="preserve">X</w:t>
             </w:r>
           </w:p>
         </w:tc>
@@ -4375,7 +4376,7 @@
                 <w:sz w:val="16"/>
                 <w:szCs w:val="16"/>
               </w:rPr>
-              <w:t xml:space="preserve">SENA EMPRENDE RURAL- POST CONFLICTO (ETCR)</w:t>
+              <w:t>SENA EMPRENDE RURAL- POST CONFLICTO (ETCR)</w:t>
             </w:r>
           </w:p>
         </w:tc>
@@ -4590,7 +4591,7 @@
                 <w:sz w:val="16"/>
                 <w:szCs w:val="16"/>
               </w:rPr>
-              <w:t xml:space="preserve">S</w:t>
+              <w:t>S</w:t>
             </w:r>
           </w:p>
         </w:tc>
@@ -4848,7 +4849,7 @@
                 <w:sz w:val="16"/>
                 <w:szCs w:val="16"/>
               </w:rPr>
-              <w:t xml:space="preserve">O</w:t>
+              <w:t>O</w:t>
             </w:r>
           </w:p>
         </w:tc>
@@ -5179,7 +5180,7 @@
                 <w:sz w:val="16"/>
                 <w:szCs w:val="16"/>
               </w:rPr>
-              <w:t xml:space="preserve">DAD</w:t>
+              <w:t>DAD</w:t>
             </w:r>
           </w:p>
         </w:tc>
@@ -5289,7 +5290,7 @@
                 <w:sz w:val="16"/>
                 <w:szCs w:val="16"/>
               </w:rPr>
-              <w:t xml:space="preserve">PROGRAMA DE BILINGUISMO</w:t>
+              <w:t>PROGRAMA DE BILINGUISMO</w:t>
             </w:r>
           </w:p>
         </w:tc>
@@ -5577,7 +5578,7 @@
                 <w:sz w:val="16"/>
                 <w:szCs w:val="16"/>
               </w:rPr>
-              <w:t xml:space="preserve">ZAS</w:t>
+              <w:t>ZAS</w:t>
             </w:r>
           </w:p>
         </w:tc>
@@ -5929,7 +5930,7 @@
                 <w:sz w:val="16"/>
                 <w:szCs w:val="16"/>
               </w:rPr>
-              <w:t xml:space="preserve">S</w:t>
+              <w:t>S</w:t>
             </w:r>
           </w:p>
         </w:tc>
@@ -6271,7 +6272,7 @@
                 <w:sz w:val="16"/>
                 <w:szCs w:val="16"/>
               </w:rPr>
-              <w:t xml:space="preserve">S</w:t>
+              <w:t>S</w:t>
             </w:r>
           </w:p>
         </w:tc>
@@ -6443,7 +6444,7 @@
                 <w:sz w:val="16"/>
                 <w:szCs w:val="16"/>
               </w:rPr>
-              <w:t xml:space="preserve">VIL</w:t>
+              <w:t>VIL</w:t>
             </w:r>
           </w:p>
         </w:tc>
@@ -6785,7 +6786,7 @@
                 <w:sz w:val="16"/>
                 <w:szCs w:val="16"/>
               </w:rPr>
-              <w:t xml:space="preserve">E</w:t>
+              <w:t>E</w:t>
             </w:r>
           </w:p>
         </w:tc>
@@ -6857,16 +6858,6 @@
               </w:rPr>
               <w:t xml:space="preserve"/>
             </w:r>
-            <w:proofErr w:type="gramStart"/>
-            <w:r>
-              <w:rPr>
-                <w:rFonts w:ascii="Times New Roman" w:hAnsi="Times New Roman"/>
-                <w:b/>
-                <w:sz w:val="16"/>
-                <w:szCs w:val="16"/>
-              </w:rPr>
-              <w:t xml:space="preserve">X</w:t>
-            </w:r>
           </w:p>
         </w:tc>
         <w:tc>
@@ -7148,7 +7139,7 @@
                 <w:sz w:val="16"/>
                 <w:szCs w:val="16"/>
               </w:rPr>
-              <w:t xml:space="preserve">SARIAL</w:t>
+              <w:t>SARIAL</w:t>
             </w:r>
           </w:p>
         </w:tc>
@@ -7427,7 +7418,7 @@
                 <w:sz w:val="16"/>
                 <w:szCs w:val="16"/>
               </w:rPr>
-              <w:t xml:space="preserve">ON</w:t>
+              <w:t>ON</w:t>
             </w:r>
           </w:p>
         </w:tc>
@@ -7660,7 +7651,7 @@
                 <w:sz w:val="16"/>
                 <w:szCs w:val="16"/>
               </w:rPr>
-              <w:t xml:space="preserve">S</w:t>
+              <w:t>S</w:t>
             </w:r>
           </w:p>
         </w:tc>
@@ -8327,7 +8318,7 @@
                 <w:sz w:val="16"/>
                 <w:szCs w:val="16"/>
               </w:rPr>
-              <w:t xml:space="preserve">*</w:t>
+              <w:t>*</w:t>
             </w:r>
           </w:p>
         </w:tc>
@@ -8358,6 +8349,7 @@
                 <w:bCs/>
                 <w:sz w:val="16"/>
                 <w:szCs w:val="16"/>
+                <w:lang w:val="en-US"/>
               </w:rPr>
             </w:pPr>
             <w:r>
@@ -8366,18 +8358,9 @@
                 <w:bCs/>
                 <w:sz w:val="16"/>
                 <w:szCs w:val="16"/>
+                <w:lang w:val="en-US"/>
               </w:rPr>
               <w:t xml:space="preserve"/>
-            </w:r>
-            <w:proofErr w:type="gramStart"/>
-            <w:r>
-              <w:rPr>
-                <w:rFonts w:ascii="Arial" w:hAnsi="Arial" w:cs="Arial"/>
-                <w:bCs/>
-                <w:sz w:val="16"/>
-                <w:szCs w:val="16"/>
-              </w:rPr>
-              <w:t xml:space="preserve">X</w:t>
             </w:r>
           </w:p>
         </w:tc>
@@ -8414,7 +8397,7 @@
                 <w:sz w:val="16"/>
                 <w:szCs w:val="16"/>
               </w:rPr>
-              <w:t xml:space="preserve">LUN</w:t>
+              <w:t>LUN</w:t>
             </w:r>
           </w:p>
         </w:tc>
@@ -8444,6 +8427,7 @@
                 <w:bCs/>
                 <w:sz w:val="16"/>
                 <w:szCs w:val="16"/>
+                <w:lang w:val="en-US"/>
               </w:rPr>
             </w:pPr>
             <w:r>
@@ -8452,16 +8436,7 @@
                 <w:bCs/>
                 <w:sz w:val="16"/>
                 <w:szCs w:val="16"/>
-              </w:rPr>
-              <w:t xml:space="preserve"/>
-            </w:r>
-            <w:proofErr w:type="gramStart"/>
-            <w:r>
-              <w:rPr>
-                <w:rFonts w:ascii="Arial" w:hAnsi="Arial" w:cs="Arial"/>
-                <w:bCs/>
-                <w:sz w:val="16"/>
-                <w:szCs w:val="16"/>
+                <w:lang w:val="en-US"/>
               </w:rPr>
               <w:t xml:space="preserve">X</w:t>
             </w:r>
@@ -8501,7 +8476,7 @@
                 <w:sz w:val="16"/>
                 <w:szCs w:val="16"/>
               </w:rPr>
-              <w:t xml:space="preserve">MAR</w:t>
+              <w:t>MAR</w:t>
             </w:r>
           </w:p>
         </w:tc>
@@ -8532,6 +8507,7 @@
                 <w:bCs/>
                 <w:sz w:val="16"/>
                 <w:szCs w:val="16"/>
+                <w:lang w:val="en-US"/>
               </w:rPr>
             </w:pPr>
             <w:r>
@@ -8540,8 +8516,9 @@
                 <w:bCs/>
                 <w:sz w:val="16"/>
                 <w:szCs w:val="16"/>
-              </w:rPr>
-              <w:t xml:space="preserve"/>
+                <w:lang w:val="en-US"/>
+              </w:rPr>
+              <w:t xml:space="preserve">X</w:t>
             </w:r>
           </w:p>
         </w:tc>
@@ -8578,7 +8555,7 @@
                 <w:sz w:val="16"/>
                 <w:szCs w:val="16"/>
               </w:rPr>
-              <w:t xml:space="preserve">MIE</w:t>
+              <w:t>MIE</w:t>
             </w:r>
           </w:p>
         </w:tc>
@@ -8608,6 +8585,7 @@
                 <w:bCs/>
                 <w:sz w:val="16"/>
                 <w:szCs w:val="16"/>
+                <w:lang w:val="en-US"/>
               </w:rPr>
             </w:pPr>
             <w:r>
@@ -8616,16 +8594,7 @@
                 <w:bCs/>
                 <w:sz w:val="16"/>
                 <w:szCs w:val="16"/>
-              </w:rPr>
-              <w:t xml:space="preserve"/>
-            </w:r>
-            <w:proofErr w:type="gramStart"/>
-            <w:r>
-              <w:rPr>
-                <w:rFonts w:ascii="Arial" w:hAnsi="Arial" w:cs="Arial"/>
-                <w:bCs/>
-                <w:sz w:val="16"/>
-                <w:szCs w:val="16"/>
+                <w:lang w:val="en-US"/>
               </w:rPr>
               <w:t xml:space="preserve">X</w:t>
             </w:r>
@@ -8664,7 +8633,7 @@
                 <w:sz w:val="16"/>
                 <w:szCs w:val="16"/>
               </w:rPr>
-              <w:t xml:space="preserve">JUE</w:t>
+              <w:t>JUE</w:t>
             </w:r>
           </w:p>
         </w:tc>
@@ -8695,6 +8664,7 @@
                 <w:bCs/>
                 <w:sz w:val="16"/>
                 <w:szCs w:val="16"/>
+                <w:lang w:val="en-US"/>
               </w:rPr>
             </w:pPr>
             <w:r>
@@ -8703,16 +8673,7 @@
                 <w:bCs/>
                 <w:sz w:val="16"/>
                 <w:szCs w:val="16"/>
-              </w:rPr>
-              <w:t xml:space="preserve"/>
-            </w:r>
-            <w:proofErr w:type="gramStart"/>
-            <w:r>
-              <w:rPr>
-                <w:rFonts w:ascii="Arial" w:hAnsi="Arial" w:cs="Arial"/>
-                <w:bCs/>
-                <w:sz w:val="16"/>
-                <w:szCs w:val="16"/>
+                <w:lang w:val="en-US"/>
               </w:rPr>
               <w:t xml:space="preserve">X</w:t>
             </w:r>
@@ -8752,7 +8713,7 @@
                 <w:sz w:val="16"/>
                 <w:szCs w:val="16"/>
               </w:rPr>
-              <w:t xml:space="preserve">VIE</w:t>
+              <w:t>VIE</w:t>
             </w:r>
           </w:p>
         </w:tc>
@@ -8783,6 +8744,7 @@
                 <w:bCs/>
                 <w:sz w:val="16"/>
                 <w:szCs w:val="16"/>
+                <w:lang w:val="en-US"/>
               </w:rPr>
             </w:pPr>
             <w:r>
@@ -8791,8 +8753,9 @@
                 <w:bCs/>
                 <w:sz w:val="16"/>
                 <w:szCs w:val="16"/>
-              </w:rPr>
-              <w:t xml:space="preserve"/>
+                <w:lang w:val="en-US"/>
+              </w:rPr>
+              <w:t xml:space="preserve">X</w:t>
             </w:r>
           </w:p>
         </w:tc>
@@ -8830,7 +8793,7 @@
                 <w:sz w:val="16"/>
                 <w:szCs w:val="16"/>
               </w:rPr>
-              <w:t xml:space="preserve">SAB</w:t>
+              <w:t>SAB</w:t>
             </w:r>
           </w:p>
         </w:tc>
@@ -8860,6 +8823,7 @@
                 <w:bCs/>
                 <w:sz w:val="16"/>
                 <w:szCs w:val="16"/>
+                <w:lang w:val="en-US"/>
               </w:rPr>
             </w:pPr>
             <w:r>
@@ -8868,6 +8832,7 @@
                 <w:bCs/>
                 <w:sz w:val="16"/>
                 <w:szCs w:val="16"/>
+                <w:lang w:val="en-US"/>
               </w:rPr>
               <w:t xml:space="preserve"/>
             </w:r>
@@ -8915,7 +8880,7 @@
         <w:trPr>
           <w:gridAfter w:val="1"/>
           <w:wAfter w:w="3337" w:type="dxa"/>
-          <w:trHeight w:hRule="exact" w:val="273"/>
+          <w:trHeight w:hRule="exact" w:val="493"/>
         </w:trPr>
         <w:tc>
           <w:tcPr>
@@ -9179,7 +9144,7 @@
                 <w:sz w:val="16"/>
                 <w:szCs w:val="16"/>
               </w:rPr>
-              <w:t xml:space="preserve">7:00 13:00</w:t>
+              <w:t xml:space="preserve">06:05 - 15:05</w:t>
             </w:r>
             <w:r>
               <w:rPr>
@@ -9187,25 +9152,26 @@
                 <w:sz w:val="16"/>
                 <w:szCs w:val="16"/>
               </w:rPr>
-              <w:t xml:space="preserve">   </w:t>
-            </w:r>
-            <w:proofErr w:type="gramEnd"/>
-            <w:r>
-              <w:rPr>
-                <w:rFonts w:ascii="Arial" w:eastAsia="Arial" w:hAnsi="Arial" w:cs="Arial"/>
-                <w:sz w:val="16"/>
-                <w:szCs w:val="16"/>
-              </w:rPr>
-              <w:t xml:space="preserve">                                                                                            </w:t>
-            </w:r>
-            <w:r>
-              <w:rPr>
-                <w:rFonts w:ascii="Arial" w:hAnsi="Arial" w:cs="Arial"/>
-                <w:sz w:val="16"/>
-                <w:szCs w:val="16"/>
-              </w:rPr>
-              <w:t xml:space="preserve">                                                                                                  7:00 – 15:00</w:t>
-            </w:r>
+              <w:t xml:space="preserve">                                                                                               </w:t>
+            </w:r>
+            <w:r>
+              <w:rPr>
+                <w:rFonts w:ascii="Arial" w:hAnsi="Arial" w:cs="Arial"/>
+                <w:sz w:val="16"/>
+                <w:szCs w:val="16"/>
+              </w:rPr>
+              <w:t xml:space="preserve">                                                                              </w:t>
+            </w:r>
+            <w:r>
+              <w:rPr>
+                <w:rFonts w:ascii="Arial" w:hAnsi="Arial" w:cs="Arial"/>
+                <w:sz w:val="16"/>
+                <w:szCs w:val="16"/>
+              </w:rPr>
+              <w:t xml:space="preserve">                    </w:t>
+            </w:r>
+            <w:bookmarkStart w:id="0" w:name="_GoBack"/>
+            <w:bookmarkEnd w:id="0"/>
           </w:p>
         </w:tc>
       </w:tr>
@@ -9487,7 +9453,7 @@
                 <w:sz w:val="16"/>
                 <w:szCs w:val="16"/>
               </w:rPr>
-              <w:t xml:space="preserve">1 , 2 , 3 , 4</w:t>
+              <w:t xml:space="preserve">2025-09-26, 2025-09-27, 2025-09-28, 2025-10-01</w:t>
             </w:r>
           </w:p>
         </w:tc>
@@ -9684,7 +9650,7 @@
                 <w:sz w:val="16"/>
                 <w:szCs w:val="16"/>
               </w:rPr>
-              <w:t xml:space="preserve">la formación (mes 2)</w:t>
+              <w:t>la formación (mes 2)</w:t>
             </w:r>
           </w:p>
         </w:tc>
@@ -9721,7 +9687,7 @@
                 <w:sz w:val="16"/>
                 <w:szCs w:val="16"/>
               </w:rPr>
-              <w:t xml:space="preserve">1 , 2 , 3 , 4</w:t>
+              <w:t xml:space="preserve">2025-10-02</w:t>
             </w:r>
           </w:p>
         </w:tc>
@@ -10328,16 +10294,7 @@
           <w:sz w:val="24"/>
           <w:szCs w:val="24"/>
         </w:rPr>
-        <w:t xml:space="preserve">del </w:t>
-      </w:r>
-      <w:proofErr w:type="gramStart"/>
-      <w:r>
-        <w:rPr>
-          <w:rFonts w:ascii="Times New Roman" w:hAnsi="Times New Roman"/>
-          <w:sz w:val="24"/>
-          <w:szCs w:val="24"/>
-        </w:rPr>
-        <w:t>instructor</w:t>
+        <w:t>del instructor</w:t>
       </w:r>
       <w:r>
         <w:rPr>
@@ -10345,7 +10302,7 @@
           <w:sz w:val="24"/>
           <w:szCs w:val="24"/>
         </w:rPr>
-        <w:t>:</w:t>
+        <w:t xml:space="preserve">:</w:t>
       </w:r>
       <w:r>
         <w:rPr>
@@ -10353,7 +10310,7 @@
           <w:sz w:val="24"/>
           <w:szCs w:val="24"/>
         </w:rPr>
-        <w:t xml:space="preserve"> </w:t>
+        <w:t xml:space="preserve">Alejo a </w:t>
       </w:r>
       <w:r>
         <w:rPr>
@@ -10417,7 +10374,7 @@
           <w:sz w:val="24"/>
           <w:szCs w:val="24"/>
         </w:rPr>
-        <w:t xml:space="preserve">Sena</w:t>
+        <w:t xml:space="preserve"/>
       </w:r>
     </w:p>
     <w:p>
@@ -10549,6 +10506,7 @@
           <w:noProof/>
           <w:sz w:val="24"/>
           <w:szCs w:val="24"/>
+          <w:lang w:val="en-US" w:eastAsia="en-US"/>
         </w:rPr>
         <mc:AlternateContent>
           <mc:Choice Requires="wps">
@@ -10612,7 +10570,7 @@
               </wp:anchor>
             </w:drawing>
           </mc:Choice>
-          <mc:Fallback>
+          <mc:Fallback xmlns:w16sdtdh="http://schemas.microsoft.com/office/word/2020/wordml/sdtdatahash" xmlns:w16="http://schemas.microsoft.com/office/word/2018/wordml" xmlns:w16cid="http://schemas.microsoft.com/office/word/2016/wordml/cid" xmlns:w16cex="http://schemas.microsoft.com/office/word/2018/wordml/cex" xmlns:am3d="http://schemas.microsoft.com/office/drawing/2017/model3d" xmlns:aink="http://schemas.microsoft.com/office/drawing/2016/ink" xmlns:cx8="http://schemas.microsoft.com/office/drawing/2016/5/14/chartex" xmlns:cx7="http://schemas.microsoft.com/office/drawing/2016/5/13/chartex" xmlns:cx6="http://schemas.microsoft.com/office/drawing/2016/5/12/chartex" xmlns:cx5="http://schemas.microsoft.com/office/drawing/2016/5/11/chartex" xmlns:cx4="http://schemas.microsoft.com/office/drawing/2016/5/10/chartex" xmlns:cx3="http://schemas.microsoft.com/office/drawing/2016/5/9/chartex" xmlns:cx2="http://schemas.microsoft.com/office/drawing/2015/10/21/chartex" xmlns:cx1="http://schemas.microsoft.com/office/drawing/2015/9/8/chartex">
             <w:pict>
               <v:shapetype w14:anchorId="004A7D4D" id="_x0000_t32" coordsize="21600,21600" o:spt="32" o:oned="t" path="m,l21600,21600e" filled="f">
                 <v:path arrowok="t" fillok="f" o:connecttype="none"/>
@@ -10629,25 +10587,7 @@
           <w:sz w:val="24"/>
           <w:szCs w:val="24"/>
         </w:rPr>
-        <w:t xml:space="preserve">                            </w:t>
-      </w:r>
-      <w:proofErr w:type="spellStart"/>
-      <w:r>
-        <w:rPr>
-          <w:rFonts w:ascii="Times New Roman" w:hAnsi="Times New Roman"/>
-          <w:sz w:val="24"/>
-          <w:szCs w:val="24"/>
-        </w:rPr>
-        <w:t>Vo.Bo</w:t>
-      </w:r>
-      <w:proofErr w:type="spellEnd"/>
-      <w:r>
-        <w:rPr>
-          <w:rFonts w:ascii="Times New Roman" w:hAnsi="Times New Roman"/>
-          <w:sz w:val="24"/>
-          <w:szCs w:val="24"/>
-        </w:rPr>
-        <w:t>. Coor</w:t>
+        <w:t xml:space="preserve">                            Vo.Bo. Coor</w:t>
       </w:r>
       <w:r>
         <w:rPr>
@@ -10672,7 +10612,7 @@
 </file>
 
 <file path=word/endnotes.xml><?xml version="1.0" encoding="utf-8"?>
-<w:endnotes xmlns:wpc="http://schemas.microsoft.com/office/word/2010/wordprocessingCanvas" xmlns:cx="http://schemas.microsoft.com/office/drawing/2014/chartex" xmlns:cx1="http://schemas.microsoft.com/office/drawing/2015/9/8/chartex" xmlns:cx2="http://schemas.microsoft.com/office/drawing/2015/10/21/chartex" xmlns:cx3="http://schemas.microsoft.com/office/drawing/2016/5/9/chartex" xmlns:cx4="http://schemas.microsoft.com/office/drawing/2016/5/10/chartex" xmlns:cx5="http://schemas.microsoft.com/office/drawing/2016/5/11/chartex" xmlns:cx6="http://schemas.microsoft.com/office/drawing/2016/5/12/chartex" xmlns:cx7="http://schemas.microsoft.com/office/drawing/2016/5/13/chartex" xmlns:cx8="http://schemas.microsoft.com/office/drawing/2016/5/14/chartex" xmlns:mc="http://schemas.openxmlformats.org/markup-compatibility/2006" xmlns:aink="http://schemas.microsoft.com/office/drawing/2016/ink" xmlns:am3d="http://schemas.microsoft.com/office/drawing/2017/model3d" xmlns:o="urn:schemas-microsoft-com:office:office" xmlns:r="http://schemas.openxmlformats.org/officeDocument/2006/relationships" xmlns:m="http://schemas.openxmlformats.org/officeDocument/2006/math" xmlns:v="urn:schemas-microsoft-com:vml" xmlns:wp14="http://schemas.microsoft.com/office/word/2010/wordprocessingDrawing" xmlns:wp="http://schemas.openxmlformats.org/drawingml/2006/wordprocessingDrawing" xmlns:w10="urn:schemas-microsoft-com:office:word" xmlns:w="http://schemas.openxmlformats.org/wordprocessingml/2006/main" xmlns:w14="http://schemas.microsoft.com/office/word/2010/wordml" xmlns:w15="http://schemas.microsoft.com/office/word/2012/wordml" xmlns:w16cex="http://schemas.microsoft.com/office/word/2018/wordml/cex" xmlns:w16cid="http://schemas.microsoft.com/office/word/2016/wordml/cid" xmlns:w16="http://schemas.microsoft.com/office/word/2018/wordml" xmlns:w16sdtdh="http://schemas.microsoft.com/office/word/2020/wordml/sdtdatahash" xmlns:w16se="http://schemas.microsoft.com/office/word/2015/wordml/symex" xmlns:wpg="http://schemas.microsoft.com/office/word/2010/wordprocessingGroup" xmlns:wpi="http://schemas.microsoft.com/office/word/2010/wordprocessingInk" xmlns:wne="http://schemas.microsoft.com/office/word/2006/wordml" xmlns:wps="http://schemas.microsoft.com/office/word/2010/wordprocessingShape" mc:Ignorable="w14 w15 w16se w16cid w16 w16cex w16sdtdh wp14">
+<w:endnotes xmlns:wpc="http://schemas.microsoft.com/office/word/2010/wordprocessingCanvas" xmlns:cx="http://schemas.microsoft.com/office/drawing/2014/chartex" xmlns:mc="http://schemas.openxmlformats.org/markup-compatibility/2006" xmlns:o="urn:schemas-microsoft-com:office:office" xmlns:r="http://schemas.openxmlformats.org/officeDocument/2006/relationships" xmlns:m="http://schemas.openxmlformats.org/officeDocument/2006/math" xmlns:v="urn:schemas-microsoft-com:vml" xmlns:wp14="http://schemas.microsoft.com/office/word/2010/wordprocessingDrawing" xmlns:wp="http://schemas.openxmlformats.org/drawingml/2006/wordprocessingDrawing" xmlns:w10="urn:schemas-microsoft-com:office:word" xmlns:w="http://schemas.openxmlformats.org/wordprocessingml/2006/main" xmlns:w14="http://schemas.microsoft.com/office/word/2010/wordml" xmlns:w15="http://schemas.microsoft.com/office/word/2012/wordml" xmlns:w16se="http://schemas.microsoft.com/office/word/2015/wordml/symex" xmlns:wpg="http://schemas.microsoft.com/office/word/2010/wordprocessingGroup" xmlns:wpi="http://schemas.microsoft.com/office/word/2010/wordprocessingInk" xmlns:wne="http://schemas.microsoft.com/office/word/2006/wordml" xmlns:wps="http://schemas.microsoft.com/office/word/2010/wordprocessingShape" mc:Ignorable="w14 w15 w16se wp14">
   <w:endnote w:type="separator" w:id="-1">
     <w:p>
       <w:pPr>
@@ -10697,7 +10637,7 @@
 </file>
 
 <file path=word/footnotes.xml><?xml version="1.0" encoding="utf-8"?>
-<w:footnotes xmlns:wpc="http://schemas.microsoft.com/office/word/2010/wordprocessingCanvas" xmlns:cx="http://schemas.microsoft.com/office/drawing/2014/chartex" xmlns:cx1="http://schemas.microsoft.com/office/drawing/2015/9/8/chartex" xmlns:cx2="http://schemas.microsoft.com/office/drawing/2015/10/21/chartex" xmlns:cx3="http://schemas.microsoft.com/office/drawing/2016/5/9/chartex" xmlns:cx4="http://schemas.microsoft.com/office/drawing/2016/5/10/chartex" xmlns:cx5="http://schemas.microsoft.com/office/drawing/2016/5/11/chartex" xmlns:cx6="http://schemas.microsoft.com/office/drawing/2016/5/12/chartex" xmlns:cx7="http://schemas.microsoft.com/office/drawing/2016/5/13/chartex" xmlns:cx8="http://schemas.microsoft.com/office/drawing/2016/5/14/chartex" xmlns:mc="http://schemas.openxmlformats.org/markup-compatibility/2006" xmlns:aink="http://schemas.microsoft.com/office/drawing/2016/ink" xmlns:am3d="http://schemas.microsoft.com/office/drawing/2017/model3d" xmlns:o="urn:schemas-microsoft-com:office:office" xmlns:r="http://schemas.openxmlformats.org/officeDocument/2006/relationships" xmlns:m="http://schemas.openxmlformats.org/officeDocument/2006/math" xmlns:v="urn:schemas-microsoft-com:vml" xmlns:wp14="http://schemas.microsoft.com/office/word/2010/wordprocessingDrawing" xmlns:wp="http://schemas.openxmlformats.org/drawingml/2006/wordprocessingDrawing" xmlns:w10="urn:schemas-microsoft-com:office:word" xmlns:w="http://schemas.openxmlformats.org/wordprocessingml/2006/main" xmlns:w14="http://schemas.microsoft.com/office/word/2010/wordml" xmlns:w15="http://schemas.microsoft.com/office/word/2012/wordml" xmlns:w16cex="http://schemas.microsoft.com/office/word/2018/wordml/cex" xmlns:w16cid="http://schemas.microsoft.com/office/word/2016/wordml/cid" xmlns:w16="http://schemas.microsoft.com/office/word/2018/wordml" xmlns:w16sdtdh="http://schemas.microsoft.com/office/word/2020/wordml/sdtdatahash" xmlns:w16se="http://schemas.microsoft.com/office/word/2015/wordml/symex" xmlns:wpg="http://schemas.microsoft.com/office/word/2010/wordprocessingGroup" xmlns:wpi="http://schemas.microsoft.com/office/word/2010/wordprocessingInk" xmlns:wne="http://schemas.microsoft.com/office/word/2006/wordml" xmlns:wps="http://schemas.microsoft.com/office/word/2010/wordprocessingShape" mc:Ignorable="w14 w15 w16se w16cid w16 w16cex w16sdtdh wp14">
+<w:footnotes xmlns:wpc="http://schemas.microsoft.com/office/word/2010/wordprocessingCanvas" xmlns:cx="http://schemas.microsoft.com/office/drawing/2014/chartex" xmlns:mc="http://schemas.openxmlformats.org/markup-compatibility/2006" xmlns:o="urn:schemas-microsoft-com:office:office" xmlns:r="http://schemas.openxmlformats.org/officeDocument/2006/relationships" xmlns:m="http://schemas.openxmlformats.org/officeDocument/2006/math" xmlns:v="urn:schemas-microsoft-com:vml" xmlns:wp14="http://schemas.microsoft.com/office/word/2010/wordprocessingDrawing" xmlns:wp="http://schemas.openxmlformats.org/drawingml/2006/wordprocessingDrawing" xmlns:w10="urn:schemas-microsoft-com:office:word" xmlns:w="http://schemas.openxmlformats.org/wordprocessingml/2006/main" xmlns:w14="http://schemas.microsoft.com/office/word/2010/wordml" xmlns:w15="http://schemas.microsoft.com/office/word/2012/wordml" xmlns:w16se="http://schemas.microsoft.com/office/word/2015/wordml/symex" xmlns:wpg="http://schemas.microsoft.com/office/word/2010/wordprocessingGroup" xmlns:wpi="http://schemas.microsoft.com/office/word/2010/wordprocessingInk" xmlns:wne="http://schemas.microsoft.com/office/word/2006/wordml" xmlns:wps="http://schemas.microsoft.com/office/word/2010/wordprocessingShape" mc:Ignorable="w14 w15 w16se wp14">
   <w:footnote w:type="separator" w:id="-1">
     <w:p>
       <w:pPr>
@@ -10722,7 +10662,7 @@
 </file>
 
 <file path=word/numbering.xml><?xml version="1.0" encoding="utf-8"?>
-<w:numbering xmlns:wpc="http://schemas.microsoft.com/office/word/2010/wordprocessingCanvas" xmlns:cx="http://schemas.microsoft.com/office/drawing/2014/chartex" xmlns:cx1="http://schemas.microsoft.com/office/drawing/2015/9/8/chartex" xmlns:cx2="http://schemas.microsoft.com/office/drawing/2015/10/21/chartex" xmlns:cx3="http://schemas.microsoft.com/office/drawing/2016/5/9/chartex" xmlns:cx4="http://schemas.microsoft.com/office/drawing/2016/5/10/chartex" xmlns:cx5="http://schemas.microsoft.com/office/drawing/2016/5/11/chartex" xmlns:cx6="http://schemas.microsoft.com/office/drawing/2016/5/12/chartex" xmlns:cx7="http://schemas.microsoft.com/office/drawing/2016/5/13/chartex" xmlns:cx8="http://schemas.microsoft.com/office/drawing/2016/5/14/chartex" xmlns:mc="http://schemas.openxmlformats.org/markup-compatibility/2006" xmlns:aink="http://schemas.microsoft.com/office/drawing/2016/ink" xmlns:am3d="http://schemas.microsoft.com/office/drawing/2017/model3d" xmlns:o="urn:schemas-microsoft-com:office:office" xmlns:r="http://schemas.openxmlformats.org/officeDocument/2006/relationships" xmlns:m="http://schemas.openxmlformats.org/officeDocument/2006/math" xmlns:v="urn:schemas-microsoft-com:vml" xmlns:wp14="http://schemas.microsoft.com/office/word/2010/wordprocessingDrawing" xmlns:wp="http://schemas.openxmlformats.org/drawingml/2006/wordprocessingDrawing" xmlns:w10="urn:schemas-microsoft-com:office:word" xmlns:w="http://schemas.openxmlformats.org/wordprocessingml/2006/main" xmlns:w14="http://schemas.microsoft.com/office/word/2010/wordml" xmlns:w15="http://schemas.microsoft.com/office/word/2012/wordml" xmlns:w16cex="http://schemas.microsoft.com/office/word/2018/wordml/cex" xmlns:w16cid="http://schemas.microsoft.com/office/word/2016/wordml/cid" xmlns:w16="http://schemas.microsoft.com/office/word/2018/wordml" xmlns:w16sdtdh="http://schemas.microsoft.com/office/word/2020/wordml/sdtdatahash" xmlns:w16se="http://schemas.microsoft.com/office/word/2015/wordml/symex" xmlns:wpg="http://schemas.microsoft.com/office/word/2010/wordprocessingGroup" xmlns:wpi="http://schemas.microsoft.com/office/word/2010/wordprocessingInk" xmlns:wne="http://schemas.microsoft.com/office/word/2006/wordml" xmlns:wps="http://schemas.microsoft.com/office/word/2010/wordprocessingShape" mc:Ignorable="w14 w15 w16se w16cid w16 w16cex w16sdtdh wp14">
+<w:numbering xmlns:wpc="http://schemas.microsoft.com/office/word/2010/wordprocessingCanvas" xmlns:cx="http://schemas.microsoft.com/office/drawing/2014/chartex" xmlns:mc="http://schemas.openxmlformats.org/markup-compatibility/2006" xmlns:o="urn:schemas-microsoft-com:office:office" xmlns:r="http://schemas.openxmlformats.org/officeDocument/2006/relationships" xmlns:m="http://schemas.openxmlformats.org/officeDocument/2006/math" xmlns:v="urn:schemas-microsoft-com:vml" xmlns:wp14="http://schemas.microsoft.com/office/word/2010/wordprocessingDrawing" xmlns:wp="http://schemas.openxmlformats.org/drawingml/2006/wordprocessingDrawing" xmlns:w10="urn:schemas-microsoft-com:office:word" xmlns:w="http://schemas.openxmlformats.org/wordprocessingml/2006/main" xmlns:w14="http://schemas.microsoft.com/office/word/2010/wordml" xmlns:w15="http://schemas.microsoft.com/office/word/2012/wordml" xmlns:w16se="http://schemas.microsoft.com/office/word/2015/wordml/symex" xmlns:wpg="http://schemas.microsoft.com/office/word/2010/wordprocessingGroup" xmlns:wpi="http://schemas.microsoft.com/office/word/2010/wordprocessingInk" xmlns:wne="http://schemas.microsoft.com/office/word/2006/wordml" xmlns:wps="http://schemas.microsoft.com/office/word/2010/wordprocessingShape" mc:Ignorable="w14 w15 w16se wp14">
   <w:abstractNum w:abstractNumId="0" w15:restartNumberingAfterBreak="0">
     <w:nsid w:val="35DA22BD"/>
     <w:multiLevelType w:val="hybridMultilevel"/>
@@ -10819,7 +10759,7 @@
 </file>
 
 <file path=word/styles.xml><?xml version="1.0" encoding="utf-8"?>
-<w:styles xmlns:mc="http://schemas.openxmlformats.org/markup-compatibility/2006" xmlns:r="http://schemas.openxmlformats.org/officeDocument/2006/relationships" xmlns:w="http://schemas.openxmlformats.org/wordprocessingml/2006/main" xmlns:w14="http://schemas.microsoft.com/office/word/2010/wordml" xmlns:w15="http://schemas.microsoft.com/office/word/2012/wordml" xmlns:w16cex="http://schemas.microsoft.com/office/word/2018/wordml/cex" xmlns:w16cid="http://schemas.microsoft.com/office/word/2016/wordml/cid" xmlns:w16="http://schemas.microsoft.com/office/word/2018/wordml" xmlns:w16sdtdh="http://schemas.microsoft.com/office/word/2020/wordml/sdtdatahash" xmlns:w16se="http://schemas.microsoft.com/office/word/2015/wordml/symex" mc:Ignorable="w14 w15 w16se w16cid w16 w16cex w16sdtdh">
+<w:styles xmlns:mc="http://schemas.openxmlformats.org/markup-compatibility/2006" xmlns:r="http://schemas.openxmlformats.org/officeDocument/2006/relationships" xmlns:w="http://schemas.openxmlformats.org/wordprocessingml/2006/main" xmlns:w14="http://schemas.microsoft.com/office/word/2010/wordml" xmlns:w15="http://schemas.microsoft.com/office/word/2012/wordml" xmlns:w16se="http://schemas.microsoft.com/office/word/2015/wordml/symex" mc:Ignorable="w14 w15 w16se">
   <w:docDefaults>
     <w:rPrDefault>
       <w:rPr>
@@ -10829,7 +10769,7 @@
     </w:rPrDefault>
     <w:pPrDefault/>
   </w:docDefaults>
-  <w:latentStyles w:defLockedState="0" w:defUIPriority="99" w:defSemiHidden="0" w:defUnhideWhenUsed="0" w:defQFormat="0" w:count="376">
+  <w:latentStyles w:defLockedState="0" w:defUIPriority="99" w:defSemiHidden="0" w:defUnhideWhenUsed="0" w:defQFormat="0" w:count="371">
     <w:lsdException w:name="Normal" w:uiPriority="0" w:qFormat="1"/>
     <w:lsdException w:name="heading 1" w:uiPriority="9" w:qFormat="1"/>
     <w:lsdException w:name="heading 2" w:semiHidden="1" w:uiPriority="9" w:unhideWhenUsed="1" w:qFormat="1"/>
@@ -11121,11 +11061,6 @@
     <w:lsdException w:name="List Table 5 Dark Accent 6" w:uiPriority="50"/>
     <w:lsdException w:name="List Table 6 Colorful Accent 6" w:uiPriority="51"/>
     <w:lsdException w:name="List Table 7 Colorful Accent 6" w:uiPriority="52"/>
-    <w:lsdException w:name="Mention" w:semiHidden="1" w:unhideWhenUsed="1"/>
-    <w:lsdException w:name="Smart Hyperlink" w:semiHidden="1" w:unhideWhenUsed="1"/>
-    <w:lsdException w:name="Hashtag" w:semiHidden="1" w:unhideWhenUsed="1"/>
-    <w:lsdException w:name="Unresolved Mention" w:semiHidden="1" w:unhideWhenUsed="1"/>
-    <w:lsdException w:name="Smart Link" w:semiHidden="1" w:unhideWhenUsed="1"/>
   </w:latentStyles>
   <w:style w:type="paragraph" w:default="1" w:styleId="Normal">
     <w:name w:val="Normal"/>
@@ -11305,7 +11240,7 @@
     <w:name w:val="info"/>
     <w:rsid w:val="005559E2"/>
   </w:style>
-  <w:style w:type="character" w:styleId="Mencinsinresolver">
+  <w:style w:type="character" w:customStyle="1" w:styleId="UnresolvedMention">
     <w:name w:val="Unresolved Mention"/>
     <w:uiPriority w:val="99"/>
     <w:semiHidden/>
@@ -11619,7 +11554,7 @@
 </file>
 
 <file path=customXml/itemProps1.xml><?xml version="1.0" encoding="utf-8"?>
-<ds:datastoreItem xmlns:ds="http://schemas.openxmlformats.org/officeDocument/2006/customXml" ds:itemID="{FBCF630B-24D0-4BCB-B7F2-D2D5ADAA9D6C}">
+<ds:datastoreItem xmlns:ds="http://schemas.openxmlformats.org/officeDocument/2006/customXml" ds:itemID="{A242753D-4019-41E8-BD9C-0DFC9B966210}">
   <ds:schemaRefs>
     <ds:schemaRef ds:uri="http://schemas.openxmlformats.org/officeDocument/2006/bibliography"/>
   </ds:schemaRefs>

</xml_diff>